<commit_message>
Avalonia_Implementation: - updated licensing files to add SciChart (review shows no Red/Warning part)
</commit_message>
<xml_diff>
--- a/Licensing/COF for Ethernet PHY GUI.docx
+++ b/Licensing/COF for Ethernet PHY GUI.docx
@@ -609,7 +609,61 @@
           <w:sz w:val="16"/>
           <w:szCs w:val="16"/>
         </w:rPr>
-        <w:t>Even though you may have written significant parts of your software package, it is quite common for projects to have integrated third party software components such as software, algorithms or other forms of intellectual property (third party IP).  This could include either commercial or free or open source software.  ADI needs to identify the name of each third party software component, from where it was obtained, and its associated third party license agreement.  It is required to capture this information and pass this on to your software package recipients, typically in the form of an appendix to the software license agreement.</w:t>
+        <w:t xml:space="preserve">Even though you may have written significant parts of your software package, it is quite common for projects to have integrated </w:t>
+      </w:r>
+      <w:proofErr w:type="gramStart"/>
+      <w:r>
+        <w:rPr>
+          <w:rFonts w:ascii="Arial" w:hAnsi="Arial" w:cs="Arial"/>
+          <w:sz w:val="16"/>
+          <w:szCs w:val="16"/>
+        </w:rPr>
+        <w:t>third party</w:t>
+      </w:r>
+      <w:proofErr w:type="gramEnd"/>
+      <w:r>
+        <w:rPr>
+          <w:rFonts w:ascii="Arial" w:hAnsi="Arial" w:cs="Arial"/>
+          <w:sz w:val="16"/>
+          <w:szCs w:val="16"/>
+        </w:rPr>
+        <w:t xml:space="preserve"> software components such as software, algorithms or other forms of intellectual property (third party IP).  This could include either commercial or free or </w:t>
+      </w:r>
+      <w:proofErr w:type="gramStart"/>
+      <w:r>
+        <w:rPr>
+          <w:rFonts w:ascii="Arial" w:hAnsi="Arial" w:cs="Arial"/>
+          <w:sz w:val="16"/>
+          <w:szCs w:val="16"/>
+        </w:rPr>
+        <w:t>open source</w:t>
+      </w:r>
+      <w:proofErr w:type="gramEnd"/>
+      <w:r>
+        <w:rPr>
+          <w:rFonts w:ascii="Arial" w:hAnsi="Arial" w:cs="Arial"/>
+          <w:sz w:val="16"/>
+          <w:szCs w:val="16"/>
+        </w:rPr>
+        <w:t xml:space="preserve"> software.  ADI needs to identify the name of each </w:t>
+      </w:r>
+      <w:proofErr w:type="gramStart"/>
+      <w:r>
+        <w:rPr>
+          <w:rFonts w:ascii="Arial" w:hAnsi="Arial" w:cs="Arial"/>
+          <w:sz w:val="16"/>
+          <w:szCs w:val="16"/>
+        </w:rPr>
+        <w:t>third party</w:t>
+      </w:r>
+      <w:proofErr w:type="gramEnd"/>
+      <w:r>
+        <w:rPr>
+          <w:rFonts w:ascii="Arial" w:hAnsi="Arial" w:cs="Arial"/>
+          <w:sz w:val="16"/>
+          <w:szCs w:val="16"/>
+        </w:rPr>
+        <w:t xml:space="preserve"> software component, from where it was obtained, and its associated third party license agreement.  It is required to capture this information and pass this on to your software package recipients, typically in the form of an appendix to the software license agreement.</w:t>
       </w:r>
     </w:p>
     <w:p>
@@ -633,7 +687,25 @@
           <w:sz w:val="16"/>
           <w:szCs w:val="16"/>
         </w:rPr>
-        <w:t>Please keep a record of any third party IP at the time of use.  Please use the same component name as used by the third party.</w:t>
+        <w:t xml:space="preserve">Please keep a record of any </w:t>
+      </w:r>
+      <w:proofErr w:type="gramStart"/>
+      <w:r>
+        <w:rPr>
+          <w:rFonts w:ascii="Arial" w:hAnsi="Arial" w:cs="Arial"/>
+          <w:sz w:val="16"/>
+          <w:szCs w:val="16"/>
+        </w:rPr>
+        <w:t>third party</w:t>
+      </w:r>
+      <w:proofErr w:type="gramEnd"/>
+      <w:r>
+        <w:rPr>
+          <w:rFonts w:ascii="Arial" w:hAnsi="Arial" w:cs="Arial"/>
+          <w:sz w:val="16"/>
+          <w:szCs w:val="16"/>
+        </w:rPr>
+        <w:t xml:space="preserve"> IP at the time of use.  Please use the same component name as used by the third party.</w:t>
       </w:r>
     </w:p>
     <w:p>
@@ -681,7 +753,25 @@
           <w:sz w:val="16"/>
           <w:szCs w:val="16"/>
         </w:rPr>
-        <w:t xml:space="preserve">Review ALL license agreements BEFORE using the third party IP to make sure that the terms and conditions are acceptable from a business perspective. </w:t>
+        <w:t xml:space="preserve">Review ALL license agreements BEFORE using the </w:t>
+      </w:r>
+      <w:proofErr w:type="gramStart"/>
+      <w:r>
+        <w:rPr>
+          <w:rFonts w:ascii="Arial" w:hAnsi="Arial" w:cs="Arial"/>
+          <w:sz w:val="16"/>
+          <w:szCs w:val="16"/>
+        </w:rPr>
+        <w:t>third party</w:t>
+      </w:r>
+      <w:proofErr w:type="gramEnd"/>
+      <w:r>
+        <w:rPr>
+          <w:rFonts w:ascii="Arial" w:hAnsi="Arial" w:cs="Arial"/>
+          <w:sz w:val="16"/>
+          <w:szCs w:val="16"/>
+        </w:rPr>
+        <w:t xml:space="preserve"> IP to make sure that the terms and conditions are acceptable from a business perspective. </w:t>
       </w:r>
     </w:p>
     <w:p>
@@ -706,7 +796,25 @@
           <w:sz w:val="16"/>
           <w:szCs w:val="16"/>
         </w:rPr>
-        <w:t xml:space="preserve">Ensure that you have the right to use the third party IP the way you intend to use it, BEFORE using it. </w:t>
+        <w:t xml:space="preserve">Ensure that you have the right to use the </w:t>
+      </w:r>
+      <w:proofErr w:type="gramStart"/>
+      <w:r>
+        <w:rPr>
+          <w:rFonts w:ascii="Arial" w:hAnsi="Arial" w:cs="Arial"/>
+          <w:sz w:val="16"/>
+          <w:szCs w:val="16"/>
+        </w:rPr>
+        <w:t>third party</w:t>
+      </w:r>
+      <w:proofErr w:type="gramEnd"/>
+      <w:r>
+        <w:rPr>
+          <w:rFonts w:ascii="Arial" w:hAnsi="Arial" w:cs="Arial"/>
+          <w:sz w:val="16"/>
+          <w:szCs w:val="16"/>
+        </w:rPr>
+        <w:t xml:space="preserve"> IP the way you intend to use it, BEFORE using it. </w:t>
       </w:r>
     </w:p>
     <w:p>
@@ -758,6 +866,7 @@
         </w:rPr>
         <w:t xml:space="preserve">In connection with </w:t>
       </w:r>
+      <w:proofErr w:type="gramStart"/>
       <w:r>
         <w:rPr>
           <w:rFonts w:ascii="Arial" w:hAnsi="Arial" w:cs="Arial"/>
@@ -772,7 +881,16 @@
           <w:sz w:val="16"/>
           <w:szCs w:val="16"/>
         </w:rPr>
-        <w:t>pen source software, opt for software licensed under permissive software license agreements (e.g.</w:t>
+        <w:t>pen source</w:t>
+      </w:r>
+      <w:proofErr w:type="gramEnd"/>
+      <w:r>
+        <w:rPr>
+          <w:rFonts w:ascii="Arial" w:hAnsi="Arial" w:cs="Arial"/>
+          <w:sz w:val="16"/>
+          <w:szCs w:val="16"/>
+        </w:rPr>
+        <w:t xml:space="preserve"> software, opt for software licensed under permissive software license agreements (e.g.</w:t>
       </w:r>
       <w:r>
         <w:rPr>
@@ -828,7 +946,25 @@
           <w:sz w:val="16"/>
           <w:szCs w:val="16"/>
         </w:rPr>
-        <w:t>Please reach out to the ADI Open Source Program Office (</w:t>
+        <w:t xml:space="preserve">Please reach out to the ADI </w:t>
+      </w:r>
+      <w:proofErr w:type="gramStart"/>
+      <w:r>
+        <w:rPr>
+          <w:rFonts w:ascii="Arial" w:hAnsi="Arial" w:cs="Arial"/>
+          <w:sz w:val="16"/>
+          <w:szCs w:val="16"/>
+        </w:rPr>
+        <w:t>Open Source</w:t>
+      </w:r>
+      <w:proofErr w:type="gramEnd"/>
+      <w:r>
+        <w:rPr>
+          <w:rFonts w:ascii="Arial" w:hAnsi="Arial" w:cs="Arial"/>
+          <w:sz w:val="16"/>
+          <w:szCs w:val="16"/>
+        </w:rPr>
+        <w:t xml:space="preserve"> Program Office (</w:t>
       </w:r>
       <w:hyperlink r:id="rId13" w:history="1">
         <w:r>
@@ -888,7 +1024,43 @@
           <w:sz w:val="16"/>
           <w:szCs w:val="16"/>
         </w:rPr>
-        <w:t xml:space="preserve">Some software is available under both open source software license agreements and commercial license agreements. If the open source software license terms create problems, consider acquiring the software under a commercial license agreement if it has more amenable terms and if feasible. </w:t>
+        <w:t xml:space="preserve">Some software is available under both </w:t>
+      </w:r>
+      <w:proofErr w:type="gramStart"/>
+      <w:r>
+        <w:rPr>
+          <w:rFonts w:ascii="Arial" w:hAnsi="Arial" w:cs="Arial"/>
+          <w:sz w:val="16"/>
+          <w:szCs w:val="16"/>
+        </w:rPr>
+        <w:t>open source</w:t>
+      </w:r>
+      <w:proofErr w:type="gramEnd"/>
+      <w:r>
+        <w:rPr>
+          <w:rFonts w:ascii="Arial" w:hAnsi="Arial" w:cs="Arial"/>
+          <w:sz w:val="16"/>
+          <w:szCs w:val="16"/>
+        </w:rPr>
+        <w:t xml:space="preserve"> software license agreements and commercial license agreements. If the </w:t>
+      </w:r>
+      <w:proofErr w:type="gramStart"/>
+      <w:r>
+        <w:rPr>
+          <w:rFonts w:ascii="Arial" w:hAnsi="Arial" w:cs="Arial"/>
+          <w:sz w:val="16"/>
+          <w:szCs w:val="16"/>
+        </w:rPr>
+        <w:t>open source</w:t>
+      </w:r>
+      <w:proofErr w:type="gramEnd"/>
+      <w:r>
+        <w:rPr>
+          <w:rFonts w:ascii="Arial" w:hAnsi="Arial" w:cs="Arial"/>
+          <w:sz w:val="16"/>
+          <w:szCs w:val="16"/>
+        </w:rPr>
+        <w:t xml:space="preserve"> software license terms create problems, consider acquiring the software under a commercial license agreement if it has more amenable terms and if feasible. </w:t>
       </w:r>
     </w:p>
     <w:p>
@@ -912,7 +1084,16 @@
           <w:sz w:val="16"/>
           <w:szCs w:val="16"/>
         </w:rPr>
-        <w:t>If you used a third</w:t>
+        <w:t xml:space="preserve">If you used a </w:t>
+      </w:r>
+      <w:proofErr w:type="gramStart"/>
+      <w:r>
+        <w:rPr>
+          <w:rFonts w:ascii="Arial" w:hAnsi="Arial" w:cs="Arial"/>
+          <w:sz w:val="16"/>
+          <w:szCs w:val="16"/>
+        </w:rPr>
+        <w:t>third</w:t>
       </w:r>
       <w:r>
         <w:rPr>
@@ -928,7 +1109,16 @@
           <w:sz w:val="16"/>
           <w:szCs w:val="16"/>
         </w:rPr>
-        <w:t xml:space="preserve">party developer/contractor to write some or all of the software, you are required to provide a copy of the applicable counter-signed ADI services agreement (e.g. MPSA (Master Professional Services Agreement – used with companies) or CSA (Consultant Service Agreement – used with individuals) and project specific SOW (Statement of Work)) with your COF submission. Note that the terms of the MPSA/CSA must not be altered without the approval of ADI Legal </w:t>
+        <w:t>party</w:t>
+      </w:r>
+      <w:proofErr w:type="gramEnd"/>
+      <w:r>
+        <w:rPr>
+          <w:rFonts w:ascii="Arial" w:hAnsi="Arial" w:cs="Arial"/>
+          <w:sz w:val="16"/>
+          <w:szCs w:val="16"/>
+        </w:rPr>
+        <w:t xml:space="preserve"> developer/contractor to write some or all of the software, you are required to provide a copy of the applicable counter-signed ADI services agreement (e.g. MPSA (Master Professional Services Agreement – used with companies) or CSA (Consultant Service Agreement – used with individuals) and project specific SOW (Statement of Work)) with your COF submission. Note that the terms of the MPSA/CSA must not be altered without the approval of ADI Legal </w:t>
       </w:r>
       <w:r>
         <w:rPr>
@@ -1001,7 +1191,27 @@
           <w:sz w:val="16"/>
           <w:szCs w:val="16"/>
         </w:rPr>
-        <w:t>Black Duck code scan – Check/verify the presence of and identify the types of integrated third party software in your software product by scanning</w:t>
+        <w:t xml:space="preserve">Black Duck code scan – Check/verify the presence of and identify the types of integrated </w:t>
+      </w:r>
+      <w:proofErr w:type="gramStart"/>
+      <w:r>
+        <w:rPr>
+          <w:rFonts w:ascii="Arial" w:hAnsi="Arial" w:cs="Arial"/>
+          <w:color w:val="000000" w:themeColor="text1"/>
+          <w:sz w:val="16"/>
+          <w:szCs w:val="16"/>
+        </w:rPr>
+        <w:t>third party</w:t>
+      </w:r>
+      <w:proofErr w:type="gramEnd"/>
+      <w:r>
+        <w:rPr>
+          <w:rFonts w:ascii="Arial" w:hAnsi="Arial" w:cs="Arial"/>
+          <w:color w:val="000000" w:themeColor="text1"/>
+          <w:sz w:val="16"/>
+          <w:szCs w:val="16"/>
+        </w:rPr>
+        <w:t xml:space="preserve"> software in your software product by scanning</w:t>
       </w:r>
       <w:r>
         <w:rPr>
@@ -1163,7 +1373,33 @@
           <w:sz w:val="16"/>
           <w:szCs w:val="16"/>
         </w:rPr>
-        <w:t>DI Documentation &gt; Getting Started With Black Duck at ADI &gt; Getting Access to Black Duck</w:t>
+        <w:t xml:space="preserve">DI Documentation &gt; Getting Started </w:t>
+      </w:r>
+      <w:proofErr w:type="gramStart"/>
+      <w:r>
+        <w:rPr>
+          <w:rStyle w:val="Hyperlink"/>
+          <w:rFonts w:ascii="Arial" w:hAnsi="Arial" w:cs="Arial"/>
+          <w:i/>
+          <w:iCs/>
+          <w:color w:val="000000" w:themeColor="text1"/>
+          <w:sz w:val="16"/>
+          <w:szCs w:val="16"/>
+        </w:rPr>
+        <w:t>With</w:t>
+      </w:r>
+      <w:proofErr w:type="gramEnd"/>
+      <w:r>
+        <w:rPr>
+          <w:rStyle w:val="Hyperlink"/>
+          <w:rFonts w:ascii="Arial" w:hAnsi="Arial" w:cs="Arial"/>
+          <w:i/>
+          <w:iCs/>
+          <w:color w:val="000000" w:themeColor="text1"/>
+          <w:sz w:val="16"/>
+          <w:szCs w:val="16"/>
+        </w:rPr>
+        <w:t xml:space="preserve"> Black Duck at ADI &gt; Getting Access to Black Duck</w:t>
       </w:r>
       <w:r>
         <w:rPr>
@@ -1271,7 +1507,25 @@
           <w:sz w:val="16"/>
           <w:szCs w:val="16"/>
         </w:rPr>
-        <w:t>Black Duck-generated Appendix A (listing of third party licenses) with the engineering/business team and address any concerns or false positives.</w:t>
+        <w:t xml:space="preserve">Black Duck-generated Appendix A (listing of </w:t>
+      </w:r>
+      <w:proofErr w:type="gramStart"/>
+      <w:r>
+        <w:rPr>
+          <w:rFonts w:ascii="Arial" w:hAnsi="Arial" w:cs="Arial"/>
+          <w:sz w:val="16"/>
+          <w:szCs w:val="16"/>
+        </w:rPr>
+        <w:t>third party</w:t>
+      </w:r>
+      <w:proofErr w:type="gramEnd"/>
+      <w:r>
+        <w:rPr>
+          <w:rFonts w:ascii="Arial" w:hAnsi="Arial" w:cs="Arial"/>
+          <w:sz w:val="16"/>
+          <w:szCs w:val="16"/>
+        </w:rPr>
+        <w:t xml:space="preserve"> licenses) with the engineering/business team and address any concerns or false positives.</w:t>
       </w:r>
       <w:r>
         <w:rPr>
@@ -1287,7 +1541,25 @@
           <w:sz w:val="16"/>
           <w:szCs w:val="16"/>
         </w:rPr>
-        <w:t>Please check that the third party license agreement applies to the version of software you used and are planning to distribute.</w:t>
+        <w:t xml:space="preserve">Please check that the </w:t>
+      </w:r>
+      <w:proofErr w:type="gramStart"/>
+      <w:r>
+        <w:rPr>
+          <w:rFonts w:ascii="Arial" w:hAnsi="Arial" w:cs="Arial"/>
+          <w:sz w:val="16"/>
+          <w:szCs w:val="16"/>
+        </w:rPr>
+        <w:t>third party</w:t>
+      </w:r>
+      <w:proofErr w:type="gramEnd"/>
+      <w:r>
+        <w:rPr>
+          <w:rFonts w:ascii="Arial" w:hAnsi="Arial" w:cs="Arial"/>
+          <w:sz w:val="16"/>
+          <w:szCs w:val="16"/>
+        </w:rPr>
+        <w:t xml:space="preserve"> license agreement applies to the version of software you used and are planning to distribute.</w:t>
       </w:r>
     </w:p>
     <w:p>
@@ -1575,7 +1847,25 @@
           <w:sz w:val="16"/>
           <w:szCs w:val="16"/>
         </w:rPr>
-        <w:t xml:space="preserve"> that the submitted COF is complete and accurate, and that any/all third party components have been identified via the COF process.  </w:t>
+        <w:t xml:space="preserve"> that the submitted COF is complete and accurate, and that any/all </w:t>
+      </w:r>
+      <w:proofErr w:type="gramStart"/>
+      <w:r>
+        <w:rPr>
+          <w:rFonts w:ascii="Arial" w:hAnsi="Arial" w:cs="Arial"/>
+          <w:sz w:val="16"/>
+          <w:szCs w:val="16"/>
+        </w:rPr>
+        <w:t>third party</w:t>
+      </w:r>
+      <w:proofErr w:type="gramEnd"/>
+      <w:r>
+        <w:rPr>
+          <w:rFonts w:ascii="Arial" w:hAnsi="Arial" w:cs="Arial"/>
+          <w:sz w:val="16"/>
+          <w:szCs w:val="16"/>
+        </w:rPr>
+        <w:t xml:space="preserve"> components have been identified via the COF process.  </w:t>
       </w:r>
     </w:p>
     <w:p>
@@ -1611,6 +1901,7 @@
         </w:rPr>
         <w:t>Y</w:t>
       </w:r>
+      <w:proofErr w:type="spellStart"/>
       <w:r>
         <w:rPr>
           <w:rFonts w:ascii="Arial" w:hAnsi="Arial" w:cs="Arial"/>
@@ -1620,7 +1911,19 @@
           <w:sz w:val="16"/>
           <w:szCs w:val="16"/>
         </w:rPr>
-        <w:t>ou are responsible for checking that you can and will comply</w:t>
+        <w:t>ou</w:t>
+      </w:r>
+      <w:proofErr w:type="spellEnd"/>
+      <w:r>
+        <w:rPr>
+          <w:rFonts w:ascii="Arial" w:hAnsi="Arial" w:cs="Arial"/>
+          <w:b/>
+          <w:bCs/>
+          <w:color w:val="FF0000"/>
+          <w:sz w:val="16"/>
+          <w:szCs w:val="16"/>
+        </w:rPr>
+        <w:t xml:space="preserve"> are responsible for checking that you can and will comply</w:t>
       </w:r>
       <w:r>
         <w:rPr>
@@ -1644,7 +1947,25 @@
           <w:sz w:val="16"/>
           <w:szCs w:val="16"/>
         </w:rPr>
-        <w:t xml:space="preserve"> third party software license agreements associated with any third party IP that has been integrated into and being shipped with your software package. </w:t>
+        <w:t xml:space="preserve"> </w:t>
+      </w:r>
+      <w:proofErr w:type="gramStart"/>
+      <w:r>
+        <w:rPr>
+          <w:rFonts w:ascii="Arial" w:hAnsi="Arial" w:cs="Arial"/>
+          <w:sz w:val="16"/>
+          <w:szCs w:val="16"/>
+        </w:rPr>
+        <w:t>third party</w:t>
+      </w:r>
+      <w:proofErr w:type="gramEnd"/>
+      <w:r>
+        <w:rPr>
+          <w:rFonts w:ascii="Arial" w:hAnsi="Arial" w:cs="Arial"/>
+          <w:sz w:val="16"/>
+          <w:szCs w:val="16"/>
+        </w:rPr>
+        <w:t xml:space="preserve"> software license agreements associated with any third party IP that has been integrated into and being shipped with your software package. </w:t>
       </w:r>
     </w:p>
     <w:p>
@@ -1668,7 +1989,43 @@
           <w:sz w:val="16"/>
           <w:szCs w:val="16"/>
         </w:rPr>
-        <w:t xml:space="preserve">Many third party licenses may be click-through agreements presented at the time of software download.  Please note that by clicking “I agree/accept” you are accepting the terms of the third party agreement on behalf of ADI and you must comply with all of </w:t>
+        <w:t xml:space="preserve">Many </w:t>
+      </w:r>
+      <w:proofErr w:type="gramStart"/>
+      <w:r>
+        <w:rPr>
+          <w:rFonts w:ascii="Arial" w:hAnsi="Arial" w:cs="Arial"/>
+          <w:sz w:val="16"/>
+          <w:szCs w:val="16"/>
+        </w:rPr>
+        <w:t>third party</w:t>
+      </w:r>
+      <w:proofErr w:type="gramEnd"/>
+      <w:r>
+        <w:rPr>
+          <w:rFonts w:ascii="Arial" w:hAnsi="Arial" w:cs="Arial"/>
+          <w:sz w:val="16"/>
+          <w:szCs w:val="16"/>
+        </w:rPr>
+        <w:t xml:space="preserve"> licenses may be click-through agreements presented at the time of software download.  Please note that by clicking “I agree/accept” you are accepting the terms of the </w:t>
+      </w:r>
+      <w:proofErr w:type="gramStart"/>
+      <w:r>
+        <w:rPr>
+          <w:rFonts w:ascii="Arial" w:hAnsi="Arial" w:cs="Arial"/>
+          <w:sz w:val="16"/>
+          <w:szCs w:val="16"/>
+        </w:rPr>
+        <w:t>third party</w:t>
+      </w:r>
+      <w:proofErr w:type="gramEnd"/>
+      <w:r>
+        <w:rPr>
+          <w:rFonts w:ascii="Arial" w:hAnsi="Arial" w:cs="Arial"/>
+          <w:sz w:val="16"/>
+          <w:szCs w:val="16"/>
+        </w:rPr>
+        <w:t xml:space="preserve"> agreement on behalf of ADI and you must comply with all of </w:t>
       </w:r>
       <w:r>
         <w:rPr>
@@ -1809,14 +2166,25 @@
               </w:rPr>
               <w:t xml:space="preserve">NOTE: A REVISED FORM MUST BE RE-SUBMITTED ANY TIME A </w:t>
             </w:r>
-            <w:r>
-              <w:rPr>
-                <w:rFonts w:ascii="Arial" w:hAnsi="Arial" w:cs="Arial"/>
-                <w:b/>
-                <w:sz w:val="16"/>
-                <w:szCs w:val="16"/>
-              </w:rPr>
-              <w:t xml:space="preserve">THIRD PARTY </w:t>
+            <w:proofErr w:type="gramStart"/>
+            <w:r>
+              <w:rPr>
+                <w:rFonts w:ascii="Arial" w:hAnsi="Arial" w:cs="Arial"/>
+                <w:b/>
+                <w:sz w:val="16"/>
+                <w:szCs w:val="16"/>
+              </w:rPr>
+              <w:t>THIRD PARTY</w:t>
+            </w:r>
+            <w:proofErr w:type="gramEnd"/>
+            <w:r>
+              <w:rPr>
+                <w:rFonts w:ascii="Arial" w:hAnsi="Arial" w:cs="Arial"/>
+                <w:b/>
+                <w:sz w:val="16"/>
+                <w:szCs w:val="16"/>
+              </w:rPr>
+              <w:t xml:space="preserve"> </w:t>
             </w:r>
             <w:r>
               <w:rPr>
@@ -3894,7 +4262,29 @@
                 <w:szCs w:val="16"/>
                 <w:lang w:val="en-US"/>
               </w:rPr>
-              <w:t xml:space="preserve"> third party software or </w:t>
+              <w:t xml:space="preserve"> </w:t>
+            </w:r>
+            <w:proofErr w:type="gramStart"/>
+            <w:r>
+              <w:rPr>
+                <w:rFonts w:ascii="Arial" w:hAnsi="Arial" w:cs="Arial"/>
+                <w:i/>
+                <w:sz w:val="16"/>
+                <w:szCs w:val="16"/>
+                <w:lang w:val="en-US"/>
+              </w:rPr>
+              <w:t>third party</w:t>
+            </w:r>
+            <w:proofErr w:type="gramEnd"/>
+            <w:r>
+              <w:rPr>
+                <w:rFonts w:ascii="Arial" w:hAnsi="Arial" w:cs="Arial"/>
+                <w:i/>
+                <w:sz w:val="16"/>
+                <w:szCs w:val="16"/>
+                <w:lang w:val="en-US"/>
+              </w:rPr>
+              <w:t xml:space="preserve"> software or </w:t>
             </w:r>
             <w:r>
               <w:rPr>
@@ -4013,6 +4403,8 @@
                 <w:szCs w:val="16"/>
               </w:rPr>
             </w:pPr>
+            <w:proofErr w:type="spellStart"/>
+            <w:proofErr w:type="gramStart"/>
             <w:r>
               <w:rPr>
                 <w:rFonts w:ascii="Arial" w:hAnsi="Arial" w:cs="Arial"/>
@@ -4021,6 +4413,8 @@
               </w:rPr>
               <w:t>AnalogDevices.Desktop.Harmonic</w:t>
             </w:r>
+            <w:proofErr w:type="spellEnd"/>
+            <w:proofErr w:type="gramEnd"/>
             <w:r>
               <w:rPr>
                 <w:rFonts w:ascii="Arial" w:hAnsi="Arial" w:cs="Arial"/>
@@ -4190,6 +4584,8 @@
                 <w:szCs w:val="16"/>
               </w:rPr>
             </w:pPr>
+            <w:proofErr w:type="spellStart"/>
+            <w:proofErr w:type="gramStart"/>
             <w:r>
               <w:rPr>
                 <w:rFonts w:ascii="Arial" w:hAnsi="Arial" w:cs="Arial"/>
@@ -4198,6 +4594,8 @@
               </w:rPr>
               <w:t>AnalogDevices.Desktop.Harmonic</w:t>
             </w:r>
+            <w:proofErr w:type="spellEnd"/>
+            <w:proofErr w:type="gramEnd"/>
           </w:p>
         </w:tc>
         <w:tc>
@@ -4730,7 +5128,31 @@
                 <w:szCs w:val="16"/>
                 <w:lang w:val="en-US"/>
               </w:rPr>
-              <w:t xml:space="preserve"> OR OTHER THIRD PARTY CODE / ALGORITHMS / IP</w:t>
+              <w:t xml:space="preserve"> OR OTHER </w:t>
+            </w:r>
+            <w:proofErr w:type="gramStart"/>
+            <w:r>
+              <w:rPr>
+                <w:rFonts w:ascii="Arial" w:hAnsi="Arial" w:cs="Arial"/>
+                <w:b/>
+                <w:iCs/>
+                <w:sz w:val="16"/>
+                <w:szCs w:val="16"/>
+                <w:lang w:val="en-US"/>
+              </w:rPr>
+              <w:t>THIRD PARTY</w:t>
+            </w:r>
+            <w:proofErr w:type="gramEnd"/>
+            <w:r>
+              <w:rPr>
+                <w:rFonts w:ascii="Arial" w:hAnsi="Arial" w:cs="Arial"/>
+                <w:b/>
+                <w:iCs/>
+                <w:sz w:val="16"/>
+                <w:szCs w:val="16"/>
+                <w:lang w:val="en-US"/>
+              </w:rPr>
+              <w:t xml:space="preserve"> CODE / ALGORITHMS / IP</w:t>
             </w:r>
             <w:r>
               <w:rPr>
@@ -5107,7 +5529,29 @@
                 <w:szCs w:val="16"/>
                 <w:lang w:val="en-US"/>
               </w:rPr>
-              <w:t>as the third party software been modified or will it be re-distributed as you sourced it (“as is”)?</w:t>
+              <w:t xml:space="preserve">as the </w:t>
+            </w:r>
+            <w:proofErr w:type="gramStart"/>
+            <w:r>
+              <w:rPr>
+                <w:rFonts w:ascii="Arial" w:hAnsi="Arial" w:cs="Arial"/>
+                <w:i/>
+                <w:sz w:val="16"/>
+                <w:szCs w:val="16"/>
+                <w:lang w:val="en-US"/>
+              </w:rPr>
+              <w:t>third party</w:t>
+            </w:r>
+            <w:proofErr w:type="gramEnd"/>
+            <w:r>
+              <w:rPr>
+                <w:rFonts w:ascii="Arial" w:hAnsi="Arial" w:cs="Arial"/>
+                <w:i/>
+                <w:sz w:val="16"/>
+                <w:szCs w:val="16"/>
+                <w:lang w:val="en-US"/>
+              </w:rPr>
+              <w:t xml:space="preserve"> software been modified or will it be re-distributed as you sourced it (“as is”)?</w:t>
             </w:r>
             <w:r>
               <w:rPr>
@@ -5127,7 +5571,29 @@
                 <w:szCs w:val="16"/>
                 <w:lang w:val="en-US"/>
               </w:rPr>
-              <w:t>Is the third party software co-mingled</w:t>
+              <w:t xml:space="preserve">Is the </w:t>
+            </w:r>
+            <w:proofErr w:type="gramStart"/>
+            <w:r>
+              <w:rPr>
+                <w:rFonts w:ascii="Arial" w:hAnsi="Arial" w:cs="Arial"/>
+                <w:i/>
+                <w:sz w:val="16"/>
+                <w:szCs w:val="16"/>
+                <w:lang w:val="en-US"/>
+              </w:rPr>
+              <w:t>third party</w:t>
+            </w:r>
+            <w:proofErr w:type="gramEnd"/>
+            <w:r>
+              <w:rPr>
+                <w:rFonts w:ascii="Arial" w:hAnsi="Arial" w:cs="Arial"/>
+                <w:i/>
+                <w:sz w:val="16"/>
+                <w:szCs w:val="16"/>
+                <w:lang w:val="en-US"/>
+              </w:rPr>
+              <w:t xml:space="preserve"> software co-mingled</w:t>
             </w:r>
             <w:r>
               <w:rPr>
@@ -5177,7 +5643,29 @@
                 <w:szCs w:val="16"/>
                 <w:lang w:val="en-US"/>
               </w:rPr>
-              <w:t>inked, etc?</w:t>
+              <w:t xml:space="preserve">inked, </w:t>
+            </w:r>
+            <w:proofErr w:type="spellStart"/>
+            <w:r>
+              <w:rPr>
+                <w:rFonts w:ascii="Arial" w:hAnsi="Arial" w:cs="Arial"/>
+                <w:i/>
+                <w:sz w:val="16"/>
+                <w:szCs w:val="16"/>
+                <w:lang w:val="en-US"/>
+              </w:rPr>
+              <w:t>etc</w:t>
+            </w:r>
+            <w:proofErr w:type="spellEnd"/>
+            <w:r>
+              <w:rPr>
+                <w:rFonts w:ascii="Arial" w:hAnsi="Arial" w:cs="Arial"/>
+                <w:i/>
+                <w:sz w:val="16"/>
+                <w:szCs w:val="16"/>
+                <w:lang w:val="en-US"/>
+              </w:rPr>
+              <w:t>?</w:t>
             </w:r>
             <w:r>
               <w:rPr>
@@ -5268,6 +5756,7 @@
                 <w:lang w:val="en-US"/>
               </w:rPr>
             </w:pPr>
+            <w:proofErr w:type="spellStart"/>
             <w:r>
               <w:rPr>
                 <w:rFonts w:ascii="Arial" w:hAnsi="Arial" w:cs="Arial"/>
@@ -5278,6 +5767,7 @@
               </w:rPr>
               <w:t>Avalonia.Desktop</w:t>
             </w:r>
+            <w:proofErr w:type="spellEnd"/>
             <w:r>
               <w:rPr>
                 <w:rFonts w:ascii="Arial" w:hAnsi="Arial" w:cs="Arial"/>
@@ -5322,6 +5812,7 @@
                 <w:lang w:val="en-US"/>
               </w:rPr>
             </w:pPr>
+            <w:proofErr w:type="spellStart"/>
             <w:r>
               <w:rPr>
                 <w:rFonts w:ascii="Arial" w:hAnsi="Arial" w:cs="Arial"/>
@@ -5332,6 +5823,7 @@
               </w:rPr>
               <w:t>Avalonia.Diagnostics</w:t>
             </w:r>
+            <w:proofErr w:type="spellEnd"/>
             <w:r>
               <w:rPr>
                 <w:rFonts w:ascii="Arial" w:hAnsi="Arial" w:cs="Arial"/>
@@ -5376,6 +5868,8 @@
                 <w:lang w:val="en-US"/>
               </w:rPr>
             </w:pPr>
+            <w:proofErr w:type="spellStart"/>
+            <w:proofErr w:type="gramStart"/>
             <w:r>
               <w:rPr>
                 <w:rFonts w:ascii="Arial" w:hAnsi="Arial" w:cs="Arial"/>
@@ -5387,6 +5881,8 @@
               <w:lastRenderedPageBreak/>
               <w:t>Avalonia.Fonts.Inter</w:t>
             </w:r>
+            <w:proofErr w:type="spellEnd"/>
+            <w:proofErr w:type="gramEnd"/>
             <w:r>
               <w:rPr>
                 <w:rFonts w:ascii="Arial" w:hAnsi="Arial" w:cs="Arial"/>
@@ -5431,6 +5927,8 @@
                 <w:lang w:val="en-US"/>
               </w:rPr>
             </w:pPr>
+            <w:proofErr w:type="spellStart"/>
+            <w:proofErr w:type="gramStart"/>
             <w:r>
               <w:rPr>
                 <w:rFonts w:ascii="Arial" w:hAnsi="Arial" w:cs="Arial"/>
@@ -5441,6 +5939,8 @@
               </w:rPr>
               <w:t>Avalonia.Themes.Fluent</w:t>
             </w:r>
+            <w:proofErr w:type="spellEnd"/>
+            <w:proofErr w:type="gramEnd"/>
             <w:r>
               <w:rPr>
                 <w:rFonts w:ascii="Arial" w:hAnsi="Arial" w:cs="Arial"/>
@@ -5529,6 +6029,7 @@
                 <w:lang w:val="en-US"/>
               </w:rPr>
             </w:pPr>
+            <w:proofErr w:type="spellStart"/>
             <w:r>
               <w:rPr>
                 <w:rFonts w:ascii="Arial" w:hAnsi="Arial" w:cs="Arial"/>
@@ -5537,8 +6038,31 @@
                 <w:szCs w:val="16"/>
                 <w:lang w:val="en-US"/>
               </w:rPr>
-              <w:t>JamesNK/Newtonsoft.Json</w:t>
-            </w:r>
+              <w:t>JamesNK</w:t>
+            </w:r>
+            <w:proofErr w:type="spellEnd"/>
+            <w:r>
+              <w:rPr>
+                <w:rFonts w:ascii="Arial" w:hAnsi="Arial" w:cs="Arial"/>
+                <w:iCs/>
+                <w:sz w:val="16"/>
+                <w:szCs w:val="16"/>
+                <w:lang w:val="en-US"/>
+              </w:rPr>
+              <w:t>/</w:t>
+            </w:r>
+            <w:proofErr w:type="spellStart"/>
+            <w:r>
+              <w:rPr>
+                <w:rFonts w:ascii="Arial" w:hAnsi="Arial" w:cs="Arial"/>
+                <w:iCs/>
+                <w:sz w:val="16"/>
+                <w:szCs w:val="16"/>
+                <w:lang w:val="en-US"/>
+              </w:rPr>
+              <w:t>Newtonsoft.Json</w:t>
+            </w:r>
+            <w:proofErr w:type="spellEnd"/>
             <w:r>
               <w:rPr>
                 <w:rFonts w:ascii="Arial" w:hAnsi="Arial" w:cs="Arial"/>
@@ -5563,6 +6087,8 @@
                 <w:lang w:val="en-US"/>
               </w:rPr>
             </w:pPr>
+            <w:proofErr w:type="spellStart"/>
+            <w:proofErr w:type="gramStart"/>
             <w:r>
               <w:rPr>
                 <w:rFonts w:ascii="Arial" w:hAnsi="Arial" w:cs="Arial"/>
@@ -5574,6 +6100,8 @@
               <w:t>Microsoft.Extensions.Configuration</w:t>
             </w:r>
             <w:bookmarkStart w:id="11" w:name="OLE_LINK31"/>
+            <w:proofErr w:type="spellEnd"/>
+            <w:proofErr w:type="gramEnd"/>
             <w:r>
               <w:rPr>
                 <w:rFonts w:ascii="Arial" w:hAnsi="Arial" w:cs="Arial"/>
@@ -5599,6 +6127,8 @@
                 <w:lang w:val="en-US"/>
               </w:rPr>
             </w:pPr>
+            <w:proofErr w:type="spellStart"/>
+            <w:proofErr w:type="gramStart"/>
             <w:r>
               <w:rPr>
                 <w:rFonts w:ascii="Arial" w:hAnsi="Arial" w:cs="Arial"/>
@@ -5609,6 +6139,8 @@
               </w:rPr>
               <w:t>Microsoft.Extensions.Configuration.Json</w:t>
             </w:r>
+            <w:proofErr w:type="spellEnd"/>
+            <w:proofErr w:type="gramEnd"/>
             <w:r>
               <w:rPr>
                 <w:rFonts w:ascii="Arial" w:hAnsi="Arial" w:cs="Arial"/>
@@ -5643,6 +6175,7 @@
                 <w:lang w:val="en-US"/>
               </w:rPr>
             </w:pPr>
+            <w:proofErr w:type="spellStart"/>
             <w:r>
               <w:rPr>
                 <w:rFonts w:ascii="Arial" w:hAnsi="Arial" w:cs="Arial"/>
@@ -5651,8 +6184,45 @@
                 <w:szCs w:val="16"/>
                 <w:lang w:val="en-US"/>
               </w:rPr>
+              <w:t>SciChart</w:t>
+            </w:r>
+            <w:proofErr w:type="spellEnd"/>
+            <w:r>
+              <w:rPr>
+                <w:rFonts w:ascii="Arial" w:hAnsi="Arial" w:cs="Arial"/>
+                <w:iCs/>
+                <w:sz w:val="16"/>
+                <w:szCs w:val="16"/>
+                <w:lang w:val="en-US"/>
+              </w:rPr>
+              <w:br/>
+              <w:t>- v5.4.0.12119</w:t>
+            </w:r>
+          </w:p>
+          <w:p>
+            <w:pPr>
+              <w:spacing w:after="60"/>
+              <w:outlineLvl w:val="0"/>
+              <w:rPr>
+                <w:rFonts w:ascii="Arial" w:hAnsi="Arial" w:cs="Arial"/>
+                <w:iCs/>
+                <w:sz w:val="16"/>
+                <w:szCs w:val="16"/>
+                <w:lang w:val="en-US"/>
+              </w:rPr>
+            </w:pPr>
+            <w:proofErr w:type="spellStart"/>
+            <w:r>
+              <w:rPr>
+                <w:rFonts w:ascii="Arial" w:hAnsi="Arial" w:cs="Arial"/>
+                <w:iCs/>
+                <w:sz w:val="16"/>
+                <w:szCs w:val="16"/>
+                <w:lang w:val="en-US"/>
+              </w:rPr>
               <w:t>System.Management</w:t>
             </w:r>
+            <w:proofErr w:type="spellEnd"/>
             <w:r>
               <w:rPr>
                 <w:rFonts w:ascii="Arial" w:hAnsi="Arial" w:cs="Arial"/>
@@ -5769,6 +6339,7 @@
                 <w:szCs w:val="16"/>
               </w:rPr>
             </w:pPr>
+            <w:proofErr w:type="spellStart"/>
             <w:r>
               <w:rPr>
                 <w:rFonts w:ascii="Arial" w:hAnsi="Arial" w:cs="Arial"/>
@@ -5778,6 +6349,7 @@
               </w:rPr>
               <w:t>Avalonia.Desktop</w:t>
             </w:r>
+            <w:proofErr w:type="spellEnd"/>
           </w:p>
           <w:p>
             <w:pPr>
@@ -5794,6 +6366,7 @@
                 <w:szCs w:val="16"/>
               </w:rPr>
             </w:pPr>
+            <w:proofErr w:type="spellStart"/>
             <w:r>
               <w:rPr>
                 <w:rFonts w:ascii="Arial" w:hAnsi="Arial" w:cs="Arial"/>
@@ -5803,6 +6376,7 @@
               </w:rPr>
               <w:t>Avalonia.Diagnostics</w:t>
             </w:r>
+            <w:proofErr w:type="spellEnd"/>
           </w:p>
           <w:p>
             <w:pPr>
@@ -5819,6 +6393,8 @@
                 <w:szCs w:val="16"/>
               </w:rPr>
             </w:pPr>
+            <w:proofErr w:type="spellStart"/>
+            <w:proofErr w:type="gramStart"/>
             <w:r>
               <w:rPr>
                 <w:rFonts w:ascii="Arial" w:hAnsi="Arial" w:cs="Arial"/>
@@ -5828,6 +6404,8 @@
               </w:rPr>
               <w:t>Avalonia.Fonts.Inter</w:t>
             </w:r>
+            <w:proofErr w:type="spellEnd"/>
+            <w:proofErr w:type="gramEnd"/>
           </w:p>
           <w:p>
             <w:pPr>
@@ -5844,6 +6422,8 @@
                 <w:szCs w:val="16"/>
               </w:rPr>
             </w:pPr>
+            <w:proofErr w:type="spellStart"/>
+            <w:proofErr w:type="gramStart"/>
             <w:r>
               <w:rPr>
                 <w:rFonts w:ascii="Arial" w:hAnsi="Arial" w:cs="Arial"/>
@@ -5853,6 +6433,8 @@
               </w:rPr>
               <w:t>Avalonia.Themes.Fluent</w:t>
             </w:r>
+            <w:proofErr w:type="spellEnd"/>
+            <w:proofErr w:type="gramEnd"/>
           </w:p>
           <w:p>
             <w:pPr>
@@ -5894,6 +6476,7 @@
                 <w:szCs w:val="16"/>
               </w:rPr>
             </w:pPr>
+            <w:proofErr w:type="spellStart"/>
             <w:r>
               <w:rPr>
                 <w:rFonts w:ascii="Arial" w:hAnsi="Arial" w:cs="Arial"/>
@@ -5901,8 +6484,29 @@
                 <w:sz w:val="16"/>
                 <w:szCs w:val="16"/>
               </w:rPr>
-              <w:t>JamesNK/Newtonsoft.Json</w:t>
-            </w:r>
+              <w:t>JamesNK</w:t>
+            </w:r>
+            <w:proofErr w:type="spellEnd"/>
+            <w:r>
+              <w:rPr>
+                <w:rFonts w:ascii="Arial" w:hAnsi="Arial" w:cs="Arial"/>
+                <w:iCs/>
+                <w:sz w:val="16"/>
+                <w:szCs w:val="16"/>
+              </w:rPr>
+              <w:t>/</w:t>
+            </w:r>
+            <w:proofErr w:type="spellStart"/>
+            <w:r>
+              <w:rPr>
+                <w:rFonts w:ascii="Arial" w:hAnsi="Arial" w:cs="Arial"/>
+                <w:iCs/>
+                <w:sz w:val="16"/>
+                <w:szCs w:val="16"/>
+              </w:rPr>
+              <w:t>Newtonsoft.Json</w:t>
+            </w:r>
+            <w:proofErr w:type="spellEnd"/>
           </w:p>
           <w:p>
             <w:pPr>
@@ -5920,6 +6524,8 @@
               </w:rPr>
             </w:pPr>
             <w:bookmarkStart w:id="13" w:name="OLE_LINK3"/>
+            <w:proofErr w:type="spellStart"/>
+            <w:proofErr w:type="gramStart"/>
             <w:r>
               <w:rPr>
                 <w:rFonts w:ascii="Arial" w:hAnsi="Arial" w:cs="Arial"/>
@@ -5929,6 +6535,8 @@
               </w:rPr>
               <w:t>Microsoft.Extensions.Configuration</w:t>
             </w:r>
+            <w:proofErr w:type="spellEnd"/>
+            <w:proofErr w:type="gramEnd"/>
           </w:p>
           <w:p>
             <w:pPr>
@@ -5945,6 +6553,8 @@
                 <w:szCs w:val="16"/>
               </w:rPr>
             </w:pPr>
+            <w:proofErr w:type="spellStart"/>
+            <w:proofErr w:type="gramStart"/>
             <w:r>
               <w:rPr>
                 <w:rFonts w:ascii="Arial" w:hAnsi="Arial" w:cs="Arial"/>
@@ -5952,7 +6562,7 @@
                 <w:sz w:val="16"/>
                 <w:szCs w:val="16"/>
               </w:rPr>
-              <w:t>Microsoft.Extensions.Configuration</w:t>
+              <w:t>Microsoft.Extensions.Configuration.</w:t>
             </w:r>
             <w:r>
               <w:rPr>
@@ -5961,17 +6571,10 @@
                 <w:sz w:val="16"/>
                 <w:szCs w:val="16"/>
               </w:rPr>
-              <w:t>.</w:t>
-            </w:r>
-            <w:r>
-              <w:rPr>
-                <w:rFonts w:ascii="Arial" w:hAnsi="Arial" w:cs="Arial"/>
-                <w:iCs/>
-                <w:sz w:val="16"/>
-                <w:szCs w:val="16"/>
-              </w:rPr>
               <w:t>Json</w:t>
             </w:r>
+            <w:proofErr w:type="spellEnd"/>
+            <w:proofErr w:type="gramEnd"/>
           </w:p>
           <w:p>
             <w:pPr>
@@ -5988,6 +6591,7 @@
                 <w:szCs w:val="16"/>
               </w:rPr>
             </w:pPr>
+            <w:proofErr w:type="spellStart"/>
             <w:r>
               <w:rPr>
                 <w:rFonts w:ascii="Arial" w:hAnsi="Arial" w:cs="Arial"/>
@@ -5995,8 +6599,36 @@
                 <w:sz w:val="16"/>
                 <w:szCs w:val="16"/>
               </w:rPr>
+              <w:t>SciChart</w:t>
+            </w:r>
+            <w:proofErr w:type="spellEnd"/>
+          </w:p>
+          <w:p>
+            <w:pPr>
+              <w:pStyle w:val="ListParagraph"/>
+              <w:numPr>
+                <w:ilvl w:val="0"/>
+                <w:numId w:val="25"/>
+              </w:numPr>
+              <w:outlineLvl w:val="0"/>
+              <w:rPr>
+                <w:rFonts w:ascii="Arial" w:hAnsi="Arial" w:cs="Arial"/>
+                <w:iCs/>
+                <w:sz w:val="16"/>
+                <w:szCs w:val="16"/>
+              </w:rPr>
+            </w:pPr>
+            <w:proofErr w:type="spellStart"/>
+            <w:r>
+              <w:rPr>
+                <w:rFonts w:ascii="Arial" w:hAnsi="Arial" w:cs="Arial"/>
+                <w:iCs/>
+                <w:sz w:val="16"/>
+                <w:szCs w:val="16"/>
+              </w:rPr>
               <w:t>System.Management</w:t>
             </w:r>
+            <w:proofErr w:type="spellEnd"/>
           </w:p>
           <w:bookmarkEnd w:id="12"/>
           <w:bookmarkEnd w:id="13"/>
@@ -7492,6 +8124,11 @@
                 <w:listItem w:displayText="Mixed (please identify below which items will be distributed in Object/Source)" w:value="Mixed (please identify below which items will be distributed in Object/Source)"/>
               </w:dropDownList>
             </w:sdtPr>
+            <w:sdtEndPr>
+              <w:rPr>
+                <w:rStyle w:val="Style49"/>
+              </w:rPr>
+            </w:sdtEndPr>
             <w:sdtContent>
               <w:p>
                 <w:pPr>
@@ -7579,6 +8216,11 @@
                 <w:listItem w:displayText="Other (please specify below)" w:value="Other (please specify below)"/>
               </w:dropDownList>
             </w:sdtPr>
+            <w:sdtEndPr>
+              <w:rPr>
+                <w:rStyle w:val="Style49"/>
+              </w:rPr>
+            </w:sdtEndPr>
             <w:sdtContent>
               <w:p>
                 <w:pPr>
@@ -7767,7 +8409,29 @@
                 <w:szCs w:val="16"/>
                 <w:lang w:eastAsia="zh-TW" w:bidi="he-IL"/>
               </w:rPr>
-              <w:t xml:space="preserve">Note: Typically only within customer’s products.  Delivery of source code implies right to modify by customer. ELA does not allow re-distribution. </w:t>
+              <w:t xml:space="preserve">Note: </w:t>
+            </w:r>
+            <w:proofErr w:type="gramStart"/>
+            <w:r>
+              <w:rPr>
+                <w:rFonts w:ascii="Arial" w:hAnsi="Arial" w:cs="Arial"/>
+                <w:i/>
+                <w:sz w:val="16"/>
+                <w:szCs w:val="16"/>
+                <w:lang w:eastAsia="zh-TW" w:bidi="he-IL"/>
+              </w:rPr>
+              <w:t>Typically</w:t>
+            </w:r>
+            <w:proofErr w:type="gramEnd"/>
+            <w:r>
+              <w:rPr>
+                <w:rFonts w:ascii="Arial" w:hAnsi="Arial" w:cs="Arial"/>
+                <w:i/>
+                <w:sz w:val="16"/>
+                <w:szCs w:val="16"/>
+                <w:lang w:eastAsia="zh-TW" w:bidi="he-IL"/>
+              </w:rPr>
+              <w:t xml:space="preserve"> only within customer’s products.  Delivery of source code implies right to modify by customer. ELA does not allow re-distribution. </w:t>
             </w:r>
           </w:p>
         </w:tc>
@@ -7815,6 +8479,11 @@
                 <w:listItem w:displayText="Open Source Software License (please specify license below, e.g. Apache 2.0)" w:value="Open Source Software License (please specify license below, e.g. Apache 2.0)"/>
               </w:dropDownList>
             </w:sdtPr>
+            <w:sdtEndPr>
+              <w:rPr>
+                <w:rStyle w:val="Style49"/>
+              </w:rPr>
+            </w:sdtEndPr>
             <w:sdtContent>
               <w:p>
                 <w:pPr>
@@ -7900,6 +8569,7 @@
                 <w:listItem w:displayText="None" w:value="None"/>
               </w:dropDownList>
             </w:sdtPr>
+            <w:sdtEndPr/>
             <w:sdtContent>
               <w:p>
                 <w:pPr>
@@ -8229,6 +8899,11 @@
                 <w:listItem w:displayText="No" w:value="No"/>
               </w:dropDownList>
             </w:sdtPr>
+            <w:sdtEndPr>
+              <w:rPr>
+                <w:rStyle w:val="Style49"/>
+              </w:rPr>
+            </w:sdtEndPr>
             <w:sdtContent>
               <w:p>
                 <w:pPr>
@@ -8286,6 +8961,11 @@
                 <w:listItem w:displayText="No (i.e. free)" w:value="No (i.e. free)"/>
               </w:dropDownList>
             </w:sdtPr>
+            <w:sdtEndPr>
+              <w:rPr>
+                <w:rStyle w:val="Style49"/>
+              </w:rPr>
+            </w:sdtEndPr>
             <w:sdtContent>
               <w:p>
                 <w:pPr>
@@ -8520,6 +9200,11 @@
                   <w:listItem w:displayText="RF" w:value="RF"/>
                 </w:dropDownList>
               </w:sdtPr>
+              <w:sdtEndPr>
+                <w:rPr>
+                  <w:rStyle w:val="Style56"/>
+                </w:rPr>
+              </w:sdtEndPr>
               <w:sdtContent>
                 <w:r>
                   <w:rPr>
@@ -8549,6 +9234,11 @@
               <w:calendar w:val="gregorian"/>
             </w:date>
           </w:sdtPr>
+          <w:sdtEndPr>
+            <w:rPr>
+              <w:rStyle w:val="Style56"/>
+            </w:rPr>
+          </w:sdtEndPr>
           <w:sdtContent>
             <w:tc>
               <w:tcPr>
@@ -8712,6 +9402,11 @@
                   <w:listItem w:displayText="No" w:value="No"/>
                 </w:dropDownList>
               </w:sdtPr>
+              <w:sdtEndPr>
+                <w:rPr>
+                  <w:rStyle w:val="Style6"/>
+                </w:rPr>
+              </w:sdtEndPr>
               <w:sdtContent>
                 <w:r>
                   <w:rPr>
@@ -8745,7 +9440,29 @@
                 <w:szCs w:val="16"/>
                 <w:lang w:val="en-US" w:eastAsia="zh-TW" w:bidi="he-IL"/>
               </w:rPr>
-              <w:t>Have all third party components been identified in this COF and the Appendix A (Third Party Licenses) generated by Black Duck?</w:t>
+              <w:t xml:space="preserve">Have all </w:t>
+            </w:r>
+            <w:proofErr w:type="gramStart"/>
+            <w:r>
+              <w:rPr>
+                <w:rFonts w:ascii="Arial" w:hAnsi="Arial" w:cs="Arial"/>
+                <w:i/>
+                <w:sz w:val="16"/>
+                <w:szCs w:val="16"/>
+                <w:lang w:val="en-US" w:eastAsia="zh-TW" w:bidi="he-IL"/>
+              </w:rPr>
+              <w:t>third party</w:t>
+            </w:r>
+            <w:proofErr w:type="gramEnd"/>
+            <w:r>
+              <w:rPr>
+                <w:rFonts w:ascii="Arial" w:hAnsi="Arial" w:cs="Arial"/>
+                <w:i/>
+                <w:sz w:val="16"/>
+                <w:szCs w:val="16"/>
+                <w:lang w:val="en-US" w:eastAsia="zh-TW" w:bidi="he-IL"/>
+              </w:rPr>
+              <w:t xml:space="preserve"> components been identified in this COF and the Appendix A (Third Party Licenses) generated by Black Duck?</w:t>
             </w:r>
             <w:r>
               <w:rPr>
@@ -8777,6 +9494,11 @@
                   <w:listItem w:displayText="No" w:value="No"/>
                 </w:dropDownList>
               </w:sdtPr>
+              <w:sdtEndPr>
+                <w:rPr>
+                  <w:rStyle w:val="Style6"/>
+                </w:rPr>
+              </w:sdtEndPr>
               <w:sdtContent>
                 <w:r>
                   <w:rPr>
@@ -8877,7 +9599,29 @@
                 <w:szCs w:val="16"/>
                 <w:lang w:val="en-US" w:eastAsia="zh-TW" w:bidi="he-IL"/>
               </w:rPr>
-              <w:t xml:space="preserve">I confirm that the proposed use and distribution of the software will comply with all applicable third party software licenses identified in the COF/Appendix A.  </w:t>
+              <w:t xml:space="preserve">I confirm that the proposed use and distribution of the software will comply with all applicable </w:t>
+            </w:r>
+            <w:proofErr w:type="gramStart"/>
+            <w:r>
+              <w:rPr>
+                <w:rFonts w:ascii="Arial" w:hAnsi="Arial" w:cs="Arial"/>
+                <w:i/>
+                <w:sz w:val="16"/>
+                <w:szCs w:val="16"/>
+                <w:lang w:val="en-US" w:eastAsia="zh-TW" w:bidi="he-IL"/>
+              </w:rPr>
+              <w:t>third party</w:t>
+            </w:r>
+            <w:proofErr w:type="gramEnd"/>
+            <w:r>
+              <w:rPr>
+                <w:rFonts w:ascii="Arial" w:hAnsi="Arial" w:cs="Arial"/>
+                <w:i/>
+                <w:sz w:val="16"/>
+                <w:szCs w:val="16"/>
+                <w:lang w:val="en-US" w:eastAsia="zh-TW" w:bidi="he-IL"/>
+              </w:rPr>
+              <w:t xml:space="preserve"> software licenses identified in the COF/Appendix A.  </w:t>
             </w:r>
             <w:sdt>
               <w:sdtPr>
@@ -8895,6 +9639,11 @@
                   <w:listItem w:displayText="No" w:value="No"/>
                 </w:dropDownList>
               </w:sdtPr>
+              <w:sdtEndPr>
+                <w:rPr>
+                  <w:rStyle w:val="Style49"/>
+                </w:rPr>
+              </w:sdtEndPr>
               <w:sdtContent>
                 <w:r>
                   <w:rPr>
@@ -8940,6 +9689,7 @@
                 <w:szCs w:val="16"/>
                 <w:lang w:eastAsia="zh-TW" w:bidi="he-IL"/>
               </w:rPr>
+              <w:lastRenderedPageBreak/>
               <w:t>28. PROJECT/PROGRAM MANAGER (PM) NAME:</w:t>
             </w:r>
           </w:p>
@@ -9012,7 +9762,6 @@
                 <w:szCs w:val="16"/>
                 <w:lang w:eastAsia="zh-TW" w:bidi="he-IL"/>
               </w:rPr>
-              <w:lastRenderedPageBreak/>
               <w:t>Glenn Gallano</w:t>
             </w:r>
           </w:p>
@@ -9034,6 +9783,11 @@
               <w:calendar w:val="gregorian"/>
             </w:date>
           </w:sdtPr>
+          <w:sdtEndPr>
+            <w:rPr>
+              <w:rStyle w:val="Style55"/>
+            </w:rPr>
+          </w:sdtEndPr>
           <w:sdtContent>
             <w:tc>
               <w:tcPr>
@@ -9825,6 +10579,7 @@
               <w:listItem w:displayText="No" w:value="No"/>
             </w:dropDownList>
           </w:sdtPr>
+          <w:sdtEndPr/>
           <w:sdtContent>
             <w:tc>
               <w:tcPr>
@@ -9880,6 +10635,7 @@
               <w:listItem w:displayText="No" w:value="No"/>
             </w:dropDownList>
           </w:sdtPr>
+          <w:sdtEndPr/>
           <w:sdtContent>
             <w:tc>
               <w:tcPr>
@@ -9944,6 +10700,7 @@
               <w:listItem w:displayText="No" w:value="No"/>
             </w:dropDownList>
           </w:sdtPr>
+          <w:sdtEndPr/>
           <w:sdtContent>
             <w:tc>
               <w:tcPr>
@@ -9999,6 +10756,7 @@
               <w:listItem w:displayText="No" w:value="No"/>
             </w:dropDownList>
           </w:sdtPr>
+          <w:sdtEndPr/>
           <w:sdtContent>
             <w:tc>
               <w:tcPr>
@@ -14360,15 +15118,6 @@
   </w:num>
   <w:num w:numId="26" w16cid:durableId="722867207">
     <w:abstractNumId w:val="6"/>
-    <w:lvlOverride w:ilvl="0"/>
-    <w:lvlOverride w:ilvl="1"/>
-    <w:lvlOverride w:ilvl="2"/>
-    <w:lvlOverride w:ilvl="3"/>
-    <w:lvlOverride w:ilvl="4"/>
-    <w:lvlOverride w:ilvl="5"/>
-    <w:lvlOverride w:ilvl="6"/>
-    <w:lvlOverride w:ilvl="7"/>
-    <w:lvlOverride w:ilvl="8"/>
   </w:num>
   <w:num w:numId="27" w16cid:durableId="2089109306">
     <w:abstractNumId w:val="11"/>
@@ -14771,6 +15520,7 @@
   <w:style w:type="character" w:default="1" w:styleId="DefaultParagraphFont">
     <w:name w:val="Default Paragraph Font"/>
     <w:uiPriority w:val="1"/>
+    <w:semiHidden/>
     <w:unhideWhenUsed/>
   </w:style>
   <w:style w:type="table" w:default="1" w:styleId="TableNormal">
@@ -16652,6 +17402,7 @@
     <w:rsid w:val="006D3F0C"/>
     <w:rsid w:val="007C2288"/>
     <w:rsid w:val="00814E9C"/>
+    <w:rsid w:val="0081665B"/>
     <w:rsid w:val="008210A5"/>
     <w:rsid w:val="00854C25"/>
     <w:rsid w:val="008F352B"/>
@@ -17143,11 +17894,6 @@
       <w:sz w:val="16"/>
     </w:rPr>
   </w:style>
-  <w:style w:type="character" w:customStyle="1" w:styleId="style140">
-    <w:name w:val="style14"/>
-    <w:basedOn w:val="DefaultParagraphFont"/>
-    <w:rsid w:val="00141406"/>
-  </w:style>
   <w:style w:type="character" w:customStyle="1" w:styleId="style14000">
     <w:name w:val="style14000"/>
     <w:basedOn w:val="DefaultParagraphFont"/>
@@ -17191,30 +17937,6 @@
   </w:style>
   <w:style w:type="paragraph" w:customStyle="1" w:styleId="12F9888A6A0C4414A9A22B3FC066D0BF2">
     <w:name w:val="12F9888A6A0C4414A9A22B3FC066D0BF2"/>
-    <w:rsid w:val="00141406"/>
-    <w:pPr>
-      <w:spacing w:after="0" w:line="240" w:lineRule="auto"/>
-    </w:pPr>
-    <w:rPr>
-      <w:rFonts w:ascii="Times New Roman" w:eastAsia="Times New Roman" w:hAnsi="Times New Roman" w:cs="Times New Roman"/>
-      <w:sz w:val="24"/>
-      <w:szCs w:val="24"/>
-    </w:rPr>
-  </w:style>
-  <w:style w:type="paragraph" w:customStyle="1" w:styleId="DDF2757612C94E06A3BE21B5349A46772">
-    <w:name w:val="DDF2757612C94E06A3BE21B5349A46772"/>
-    <w:rsid w:val="00141406"/>
-    <w:pPr>
-      <w:spacing w:after="0" w:line="240" w:lineRule="auto"/>
-    </w:pPr>
-    <w:rPr>
-      <w:rFonts w:ascii="Times New Roman" w:eastAsia="Times New Roman" w:hAnsi="Times New Roman" w:cs="Times New Roman"/>
-      <w:sz w:val="24"/>
-      <w:szCs w:val="24"/>
-    </w:rPr>
-  </w:style>
-  <w:style w:type="paragraph" w:customStyle="1" w:styleId="798FE20423F24BBBBEB298372438C2BF2">
-    <w:name w:val="798FE20423F24BBBBEB298372438C2BF2"/>
     <w:rsid w:val="00141406"/>
     <w:pPr>
       <w:spacing w:after="0" w:line="240" w:lineRule="auto"/>
@@ -17761,6 +18483,27 @@
 </file>
 
 <file path=customXml/item1.xml><?xml version="1.0" encoding="utf-8"?>
+<p:properties xmlns:p="http://schemas.microsoft.com/office/2006/metadata/properties" xmlns:xsi="http://www.w3.org/2001/XMLSchema-instance" xmlns:pc="http://schemas.microsoft.com/office/infopath/2007/PartnerControls">
+  <documentManagement>
+    <_activity xmlns="292b3472-5a9c-408b-b0e6-442f0e1ce8d2" xsi:nil="true"/>
+  </documentManagement>
+</p:properties>
+</file>
+
+<file path=customXml/item2.xml><?xml version="1.0" encoding="utf-8"?>
+<b:Sources xmlns:b="http://schemas.openxmlformats.org/officeDocument/2006/bibliography" xmlns="http://schemas.openxmlformats.org/officeDocument/2006/bibliography" SelectedStyle="\APA.XSL" StyleName="APA"/>
+</file>
+
+<file path=customXml/item3.xml><?xml version="1.0" encoding="utf-8"?>
+<?mso-contentType ?>
+<FormTemplates xmlns="http://schemas.microsoft.com/sharepoint/v3/contenttype/forms">
+  <Display>DocumentLibraryForm</Display>
+  <Edit>DocumentLibraryForm</Edit>
+  <New>DocumentLibraryForm</New>
+</FormTemplates>
+</file>
+
+<file path=customXml/item4.xml><?xml version="1.0" encoding="utf-8"?>
 <ct:contentTypeSchema xmlns:ct="http://schemas.microsoft.com/office/2006/metadata/contentType" xmlns:ma="http://schemas.microsoft.com/office/2006/metadata/properties/metaAttributes" ct:_="" ma:_="" ma:contentTypeName="Document" ma:contentTypeID="0x0101003E1A50D90F689E49ACA6ED2903ED2051" ma:contentTypeVersion="15" ma:contentTypeDescription="Create a new document." ma:contentTypeScope="" ma:versionID="5882caec71161329b34c9125c9a5559a">
   <xsd:schema xmlns:xsd="http://www.w3.org/2001/XMLSchema" xmlns:xs="http://www.w3.org/2001/XMLSchema" xmlns:p="http://schemas.microsoft.com/office/2006/metadata/properties" xmlns:ns3="292b3472-5a9c-408b-b0e6-442f0e1ce8d2" xmlns:ns4="7ff4af90-78fe-4956-bca3-5899f3f66421" targetNamespace="http://schemas.microsoft.com/office/2006/metadata/properties" ma:root="true" ma:fieldsID="2c0214d6dbc0c693ae68db56b544d7ed" ns3:_="" ns4:_="">
     <xsd:import namespace="292b3472-5a9c-408b-b0e6-442f0e1ce8d2"/>
@@ -17995,28 +18738,33 @@
 </ct:contentTypeSchema>
 </file>
 
-<file path=customXml/item2.xml><?xml version="1.0" encoding="utf-8"?>
-<?mso-contentType ?>
-<FormTemplates xmlns="http://schemas.microsoft.com/sharepoint/v3/contenttype/forms">
-  <Display>DocumentLibraryForm</Display>
-  <Edit>DocumentLibraryForm</Edit>
-  <New>DocumentLibraryForm</New>
-</FormTemplates>
+<file path=customXml/itemProps1.xml><?xml version="1.0" encoding="utf-8"?>
+<ds:datastoreItem xmlns:ds="http://schemas.openxmlformats.org/officeDocument/2006/customXml" ds:itemID="{5F457BE6-E166-465E-97E0-E5675648E304}">
+  <ds:schemaRefs>
+    <ds:schemaRef ds:uri="http://schemas.microsoft.com/office/2006/metadata/properties"/>
+    <ds:schemaRef ds:uri="http://schemas.microsoft.com/office/infopath/2007/PartnerControls"/>
+    <ds:schemaRef ds:uri="292b3472-5a9c-408b-b0e6-442f0e1ce8d2"/>
+  </ds:schemaRefs>
+</ds:datastoreItem>
 </file>
 
-<file path=customXml/item3.xml><?xml version="1.0" encoding="utf-8"?>
-<b:Sources xmlns:b="http://schemas.openxmlformats.org/officeDocument/2006/bibliography" xmlns="http://schemas.openxmlformats.org/officeDocument/2006/bibliography" SelectedStyle="\APA.XSL" StyleName="APA"/>
+<file path=customXml/itemProps2.xml><?xml version="1.0" encoding="utf-8"?>
+<ds:datastoreItem xmlns:ds="http://schemas.openxmlformats.org/officeDocument/2006/customXml" ds:itemID="{4C286D95-FE5F-478C-ABBF-577BFABE6928}">
+  <ds:schemaRefs>
+    <ds:schemaRef ds:uri="http://schemas.openxmlformats.org/officeDocument/2006/bibliography"/>
+  </ds:schemaRefs>
+</ds:datastoreItem>
 </file>
 
-<file path=customXml/item4.xml><?xml version="1.0" encoding="utf-8"?>
-<p:properties xmlns:p="http://schemas.microsoft.com/office/2006/metadata/properties" xmlns:xsi="http://www.w3.org/2001/XMLSchema-instance" xmlns:pc="http://schemas.microsoft.com/office/infopath/2007/PartnerControls">
-  <documentManagement>
-    <_activity xmlns="292b3472-5a9c-408b-b0e6-442f0e1ce8d2" xsi:nil="true"/>
-  </documentManagement>
-</p:properties>
+<file path=customXml/itemProps3.xml><?xml version="1.0" encoding="utf-8"?>
+<ds:datastoreItem xmlns:ds="http://schemas.openxmlformats.org/officeDocument/2006/customXml" ds:itemID="{BCF827F5-B413-4E94-B77B-E8CB920C461A}">
+  <ds:schemaRefs>
+    <ds:schemaRef ds:uri="http://schemas.microsoft.com/sharepoint/v3/contenttype/forms"/>
+  </ds:schemaRefs>
+</ds:datastoreItem>
 </file>
 
-<file path=customXml/itemProps1.xml><?xml version="1.0" encoding="utf-8"?>
+<file path=customXml/itemProps4.xml><?xml version="1.0" encoding="utf-8"?>
 <ds:datastoreItem xmlns:ds="http://schemas.openxmlformats.org/officeDocument/2006/customXml" ds:itemID="{0F066708-51EF-4FA5-9FE6-3C5CA70D455A}">
   <ds:schemaRefs>
     <ds:schemaRef ds:uri="http://schemas.microsoft.com/office/2006/metadata/contentType"/>
@@ -18033,30 +18781,4 @@
     <ds:schemaRef ds:uri="http://schemas.microsoft.com/internal/obd"/>
   </ds:schemaRefs>
 </ds:datastoreItem>
-</file>
-
-<file path=customXml/itemProps2.xml><?xml version="1.0" encoding="utf-8"?>
-<ds:datastoreItem xmlns:ds="http://schemas.openxmlformats.org/officeDocument/2006/customXml" ds:itemID="{BCF827F5-B413-4E94-B77B-E8CB920C461A}">
-  <ds:schemaRefs>
-    <ds:schemaRef ds:uri="http://schemas.microsoft.com/sharepoint/v3/contenttype/forms"/>
-  </ds:schemaRefs>
-</ds:datastoreItem>
-</file>
-
-<file path=customXml/itemProps3.xml><?xml version="1.0" encoding="utf-8"?>
-<ds:datastoreItem xmlns:ds="http://schemas.openxmlformats.org/officeDocument/2006/customXml" ds:itemID="{4C286D95-FE5F-478C-ABBF-577BFABE6928}">
-  <ds:schemaRefs>
-    <ds:schemaRef ds:uri="http://schemas.openxmlformats.org/officeDocument/2006/bibliography"/>
-  </ds:schemaRefs>
-</ds:datastoreItem>
-</file>
-
-<file path=customXml/itemProps4.xml><?xml version="1.0" encoding="utf-8"?>
-<ds:datastoreItem xmlns:ds="http://schemas.openxmlformats.org/officeDocument/2006/customXml" ds:itemID="{5F457BE6-E166-465E-97E0-E5675648E304}">
-  <ds:schemaRefs>
-    <ds:schemaRef ds:uri="http://schemas.microsoft.com/office/2006/metadata/properties"/>
-    <ds:schemaRef ds:uri="http://schemas.microsoft.com/office/infopath/2007/PartnerControls"/>
-    <ds:schemaRef ds:uri="292b3472-5a9c-408b-b0e6-442f0e1ce8d2"/>
-  </ds:schemaRefs>
-</ds:datastoreItem>
 </file>
</xml_diff>